<commit_message>
Skeleton body, first funtion
</commit_message>
<xml_diff>
--- a/Za front end nase aplikacije korisiti se angular dok se za bekend koristi.docx
+++ b/Za front end nase aplikacije korisiti se angular dok se za bekend koristi.docx
@@ -61,7 +61,6 @@
                                 </w14:textOutline>
                               </w:rPr>
                             </w:pPr>
-                            <w:proofErr w:type="spellStart"/>
                             <w:r>
                               <w:rPr>
                                 <w:color w:val="000000" w:themeColor="text1"/>
@@ -78,47 +77,8 @@
                                   <w14:round/>
                                 </w14:textOutline>
                               </w:rPr>
-                              <w:t>Projekat</w:t>
+                              <w:t>Projekat KupiAuto</w:t>
                             </w:r>
-                            <w:proofErr w:type="spellEnd"/>
-                            <w:r>
-                              <w:rPr>
-                                <w:color w:val="000000" w:themeColor="text1"/>
-                                <w:sz w:val="72"/>
-                                <w:szCs w:val="72"/>
-                                <w14:shadow w14:blurRad="38100" w14:dist="19050" w14:dir="2700000" w14:sx="100000" w14:sy="100000" w14:kx="0" w14:ky="0" w14:algn="tl">
-                                  <w14:schemeClr w14:val="dk1">
-                                    <w14:alpha w14:val="60000"/>
-                                  </w14:schemeClr>
-                                </w14:shadow>
-                                <w14:textOutline w14:w="0" w14:cap="flat" w14:cmpd="sng" w14:algn="ctr">
-                                  <w14:noFill/>
-                                  <w14:prstDash w14:val="solid"/>
-                                  <w14:round/>
-                                </w14:textOutline>
-                              </w:rPr>
-                              <w:t xml:space="preserve"> </w:t>
-                            </w:r>
-                            <w:proofErr w:type="spellStart"/>
-                            <w:r>
-                              <w:rPr>
-                                <w:color w:val="000000" w:themeColor="text1"/>
-                                <w:sz w:val="72"/>
-                                <w:szCs w:val="72"/>
-                                <w14:shadow w14:blurRad="38100" w14:dist="19050" w14:dir="2700000" w14:sx="100000" w14:sy="100000" w14:kx="0" w14:ky="0" w14:algn="tl">
-                                  <w14:schemeClr w14:val="dk1">
-                                    <w14:alpha w14:val="60000"/>
-                                  </w14:schemeClr>
-                                </w14:shadow>
-                                <w14:textOutline w14:w="0" w14:cap="flat" w14:cmpd="sng" w14:algn="ctr">
-                                  <w14:noFill/>
-                                  <w14:prstDash w14:val="solid"/>
-                                  <w14:round/>
-                                </w14:textOutline>
-                              </w:rPr>
-                              <w:t>KupiAuto</w:t>
-                            </w:r>
-                            <w:proofErr w:type="spellEnd"/>
                           </w:p>
                         </w:txbxContent>
                       </wps:txbx>
@@ -141,7 +101,6 @@
                 <v:path gradientshapeok="t" o:connecttype="rect"/>
               </v:shapetype>
               <v:shape id="Text Box 1" o:spid="_x0000_s1026" type="#_x0000_t202" style="position:absolute;margin-left:0;margin-top:-28.5pt;width:2in;height:2in;z-index:251659264;visibility:visible;mso-wrap-style:none;mso-wrap-distance-left:9pt;mso-wrap-distance-top:0;mso-wrap-distance-right:9pt;mso-wrap-distance-bottom:0;mso-position-horizontal:center;mso-position-horizontal-relative:margin;mso-position-vertical:absolute;mso-position-vertical-relative:text;v-text-anchor:top" o:gfxdata="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" filled="f" stroked="f">
-                <v:fill o:detectmouseclick="t"/>
                 <v:textbox style="mso-fit-shape-to-text:t">
                   <w:txbxContent>
                     <w:p>
@@ -163,7 +122,6 @@
                           </w14:textOutline>
                         </w:rPr>
                       </w:pPr>
-                      <w:proofErr w:type="spellStart"/>
                       <w:r>
                         <w:rPr>
                           <w:color w:val="000000" w:themeColor="text1"/>
@@ -180,47 +138,8 @@
                             <w14:round/>
                           </w14:textOutline>
                         </w:rPr>
-                        <w:t>Projekat</w:t>
+                        <w:t>Projekat KupiAuto</w:t>
                       </w:r>
-                      <w:proofErr w:type="spellEnd"/>
-                      <w:r>
-                        <w:rPr>
-                          <w:color w:val="000000" w:themeColor="text1"/>
-                          <w:sz w:val="72"/>
-                          <w:szCs w:val="72"/>
-                          <w14:shadow w14:blurRad="38100" w14:dist="19050" w14:dir="2700000" w14:sx="100000" w14:sy="100000" w14:kx="0" w14:ky="0" w14:algn="tl">
-                            <w14:schemeClr w14:val="dk1">
-                              <w14:alpha w14:val="60000"/>
-                            </w14:schemeClr>
-                          </w14:shadow>
-                          <w14:textOutline w14:w="0" w14:cap="flat" w14:cmpd="sng" w14:algn="ctr">
-                            <w14:noFill/>
-                            <w14:prstDash w14:val="solid"/>
-                            <w14:round/>
-                          </w14:textOutline>
-                        </w:rPr>
-                        <w:t xml:space="preserve"> </w:t>
-                      </w:r>
-                      <w:proofErr w:type="spellStart"/>
-                      <w:r>
-                        <w:rPr>
-                          <w:color w:val="000000" w:themeColor="text1"/>
-                          <w:sz w:val="72"/>
-                          <w:szCs w:val="72"/>
-                          <w14:shadow w14:blurRad="38100" w14:dist="19050" w14:dir="2700000" w14:sx="100000" w14:sy="100000" w14:kx="0" w14:ky="0" w14:algn="tl">
-                            <w14:schemeClr w14:val="dk1">
-                              <w14:alpha w14:val="60000"/>
-                            </w14:schemeClr>
-                          </w14:shadow>
-                          <w14:textOutline w14:w="0" w14:cap="flat" w14:cmpd="sng" w14:algn="ctr">
-                            <w14:noFill/>
-                            <w14:prstDash w14:val="solid"/>
-                            <w14:round/>
-                          </w14:textOutline>
-                        </w:rPr>
-                        <w:t>KupiAuto</w:t>
-                      </w:r>
-                      <w:proofErr w:type="spellEnd"/>
                     </w:p>
                   </w:txbxContent>
                 </v:textbox>
@@ -245,526 +164,94 @@
         </w:tabs>
       </w:pPr>
       <w:r>
-        <w:t xml:space="preserve">Za front end </w:t>
-      </w:r>
-      <w:proofErr w:type="spellStart"/>
-      <w:r>
-        <w:t>nase</w:t>
-      </w:r>
-      <w:proofErr w:type="spellEnd"/>
-      <w:r>
-        <w:t xml:space="preserve"> </w:t>
-      </w:r>
-      <w:proofErr w:type="spellStart"/>
-      <w:r>
-        <w:t>aplikacije</w:t>
-      </w:r>
-      <w:proofErr w:type="spellEnd"/>
-      <w:r>
-        <w:t xml:space="preserve"> </w:t>
-      </w:r>
-      <w:proofErr w:type="spellStart"/>
-      <w:r>
-        <w:t>korisiti</w:t>
-      </w:r>
-      <w:proofErr w:type="spellEnd"/>
-      <w:r>
-        <w:t xml:space="preserve"> se angular </w:t>
-      </w:r>
-      <w:proofErr w:type="spellStart"/>
-      <w:r>
-        <w:t>dok</w:t>
-      </w:r>
-      <w:proofErr w:type="spellEnd"/>
-      <w:r>
-        <w:t xml:space="preserve"> se za </w:t>
-      </w:r>
-      <w:proofErr w:type="spellStart"/>
-      <w:r>
-        <w:t>bekend</w:t>
-      </w:r>
-      <w:proofErr w:type="spellEnd"/>
-      <w:r>
-        <w:t xml:space="preserve"> </w:t>
-      </w:r>
-      <w:proofErr w:type="spellStart"/>
-      <w:r>
-        <w:t>koristi</w:t>
-      </w:r>
-      <w:proofErr w:type="spellEnd"/>
-      <w:r>
-        <w:t xml:space="preserve"> .net. </w:t>
-      </w:r>
-      <w:proofErr w:type="spellStart"/>
-      <w:r>
-        <w:t>Bekend</w:t>
-      </w:r>
-      <w:proofErr w:type="spellEnd"/>
-      <w:r>
-        <w:t xml:space="preserve"> se </w:t>
-      </w:r>
-      <w:proofErr w:type="spellStart"/>
-      <w:r>
-        <w:t>pise</w:t>
-      </w:r>
-      <w:proofErr w:type="spellEnd"/>
-      <w:r>
-        <w:t xml:space="preserve"> </w:t>
-      </w:r>
-      <w:proofErr w:type="spellStart"/>
-      <w:r>
-        <w:t>na</w:t>
-      </w:r>
-      <w:proofErr w:type="spellEnd"/>
-      <w:r>
-        <w:t xml:space="preserve"> C# </w:t>
-      </w:r>
-      <w:proofErr w:type="spellStart"/>
-      <w:r>
-        <w:t>jeziku</w:t>
-      </w:r>
-      <w:proofErr w:type="spellEnd"/>
-      <w:r>
-        <w:t>.</w:t>
-      </w:r>
-    </w:p>
-    <w:p>
-      <w:pPr>
-        <w:tabs>
-          <w:tab w:val="left" w:pos="8040"/>
-        </w:tabs>
-      </w:pPr>
-    </w:p>
-    <w:p>
-      <w:pPr>
-        <w:tabs>
-          <w:tab w:val="left" w:pos="8040"/>
-        </w:tabs>
-      </w:pPr>
-      <w:proofErr w:type="spellStart"/>
-      <w:proofErr w:type="gramStart"/>
-      <w:r>
-        <w:t>Entiti</w:t>
-      </w:r>
-      <w:proofErr w:type="spellEnd"/>
-      <w:r>
-        <w:t xml:space="preserve">  framework</w:t>
-      </w:r>
-      <w:proofErr w:type="gramEnd"/>
-      <w:r>
-        <w:t xml:space="preserve"> se </w:t>
-      </w:r>
-      <w:proofErr w:type="spellStart"/>
-      <w:r>
-        <w:t>koristi</w:t>
-      </w:r>
-      <w:proofErr w:type="spellEnd"/>
-      <w:r>
-        <w:t xml:space="preserve"> </w:t>
-      </w:r>
-      <w:proofErr w:type="spellStart"/>
-      <w:r>
-        <w:t>kako</w:t>
-      </w:r>
-      <w:proofErr w:type="spellEnd"/>
-      <w:r>
-        <w:t xml:space="preserve"> bi se </w:t>
-      </w:r>
-      <w:proofErr w:type="spellStart"/>
-      <w:r>
-        <w:t>upravljalo</w:t>
-      </w:r>
-      <w:proofErr w:type="spellEnd"/>
-      <w:r>
-        <w:t xml:space="preserve"> </w:t>
-      </w:r>
-      <w:proofErr w:type="spellStart"/>
-      <w:r>
-        <w:t>podacima</w:t>
-      </w:r>
-      <w:proofErr w:type="spellEnd"/>
-      <w:r>
-        <w:t xml:space="preserve"> u </w:t>
-      </w:r>
-      <w:proofErr w:type="spellStart"/>
-      <w:r>
-        <w:t>bazi</w:t>
-      </w:r>
-      <w:proofErr w:type="spellEnd"/>
-      <w:r>
-        <w:t xml:space="preserve"> </w:t>
-      </w:r>
-      <w:proofErr w:type="spellStart"/>
-      <w:r>
-        <w:t>podataka</w:t>
-      </w:r>
-      <w:proofErr w:type="spellEnd"/>
-      <w:r>
-        <w:t xml:space="preserve">, </w:t>
-      </w:r>
-      <w:proofErr w:type="spellStart"/>
-      <w:r>
-        <w:t>koristimo</w:t>
-      </w:r>
-      <w:proofErr w:type="spellEnd"/>
-      <w:r>
-        <w:t xml:space="preserve"> </w:t>
-      </w:r>
-      <w:proofErr w:type="spellStart"/>
-      <w:r>
-        <w:t>ef</w:t>
-      </w:r>
-      <w:proofErr w:type="spellEnd"/>
-      <w:r>
-        <w:t xml:space="preserve"> migrations </w:t>
-      </w:r>
-      <w:proofErr w:type="spellStart"/>
-      <w:r>
-        <w:t>kako</w:t>
-      </w:r>
-      <w:proofErr w:type="spellEnd"/>
-      <w:r>
-        <w:t xml:space="preserve"> bi </w:t>
-      </w:r>
-      <w:proofErr w:type="spellStart"/>
-      <w:r>
-        <w:t>napravili</w:t>
-      </w:r>
-      <w:proofErr w:type="spellEnd"/>
-      <w:r>
-        <w:t xml:space="preserve"> “</w:t>
-      </w:r>
-      <w:proofErr w:type="spellStart"/>
-      <w:r>
-        <w:t>migracije</w:t>
-      </w:r>
-      <w:proofErr w:type="spellEnd"/>
-      <w:r>
-        <w:t xml:space="preserve">” one </w:t>
-      </w:r>
-      <w:proofErr w:type="spellStart"/>
-      <w:r>
-        <w:t>ce</w:t>
-      </w:r>
-      <w:proofErr w:type="spellEnd"/>
-      <w:r>
-        <w:t xml:space="preserve"> </w:t>
-      </w:r>
-      <w:proofErr w:type="spellStart"/>
-      <w:r>
-        <w:t>praviti</w:t>
-      </w:r>
-      <w:proofErr w:type="spellEnd"/>
-      <w:r>
-        <w:t xml:space="preserve"> </w:t>
-      </w:r>
-      <w:proofErr w:type="spellStart"/>
-      <w:r>
-        <w:t>tabele</w:t>
-      </w:r>
-      <w:proofErr w:type="spellEnd"/>
-      <w:r>
-        <w:t xml:space="preserve"> </w:t>
-      </w:r>
-      <w:proofErr w:type="spellStart"/>
-      <w:r>
-        <w:t>pomocu</w:t>
-      </w:r>
-      <w:proofErr w:type="spellEnd"/>
-      <w:r>
-        <w:t xml:space="preserve"> </w:t>
-      </w:r>
-      <w:proofErr w:type="spellStart"/>
-      <w:r>
-        <w:t>entitea</w:t>
-      </w:r>
-      <w:proofErr w:type="spellEnd"/>
-      <w:r>
-        <w:t xml:space="preserve"> </w:t>
-      </w:r>
-      <w:proofErr w:type="spellStart"/>
-      <w:r>
-        <w:t>koje</w:t>
-      </w:r>
-      <w:proofErr w:type="spellEnd"/>
-      <w:r>
-        <w:t xml:space="preserve"> </w:t>
-      </w:r>
-      <w:proofErr w:type="spellStart"/>
-      <w:r>
-        <w:t>smo</w:t>
-      </w:r>
-      <w:proofErr w:type="spellEnd"/>
-      <w:r>
-        <w:t xml:space="preserve"> mi </w:t>
-      </w:r>
-      <w:proofErr w:type="spellStart"/>
-      <w:r>
-        <w:t>napravili</w:t>
-      </w:r>
-      <w:proofErr w:type="spellEnd"/>
-      <w:r>
-        <w:t xml:space="preserve">. </w:t>
-      </w:r>
-    </w:p>
-    <w:p>
-      <w:pPr>
-        <w:tabs>
-          <w:tab w:val="left" w:pos="8040"/>
-        </w:tabs>
-      </w:pPr>
-      <w:proofErr w:type="spellStart"/>
-      <w:r>
-        <w:t>Komande</w:t>
-      </w:r>
-      <w:proofErr w:type="spellEnd"/>
-      <w:r>
-        <w:t xml:space="preserve"> </w:t>
-      </w:r>
-      <w:proofErr w:type="spellStart"/>
-      <w:r>
-        <w:t>koje</w:t>
-      </w:r>
-      <w:proofErr w:type="spellEnd"/>
-      <w:r>
-        <w:t xml:space="preserve"> </w:t>
-      </w:r>
-      <w:proofErr w:type="spellStart"/>
-      <w:r>
-        <w:t>koristimo</w:t>
-      </w:r>
-      <w:proofErr w:type="spellEnd"/>
-    </w:p>
-    <w:p>
-      <w:pPr>
-        <w:tabs>
-          <w:tab w:val="left" w:pos="8040"/>
-        </w:tabs>
-      </w:pPr>
-      <w:r>
-        <w:t xml:space="preserve">Dotnet </w:t>
-      </w:r>
-      <w:proofErr w:type="spellStart"/>
-      <w:r>
-        <w:t>ef</w:t>
-      </w:r>
-      <w:proofErr w:type="spellEnd"/>
-      <w:r>
-        <w:t xml:space="preserve"> database drop</w:t>
-      </w:r>
-    </w:p>
-    <w:p>
-      <w:pPr>
-        <w:tabs>
-          <w:tab w:val="left" w:pos="8040"/>
-        </w:tabs>
-      </w:pPr>
-      <w:r>
-        <w:t xml:space="preserve">Dotnet </w:t>
-      </w:r>
-      <w:proofErr w:type="spellStart"/>
-      <w:r>
-        <w:t>ef</w:t>
-      </w:r>
-      <w:proofErr w:type="spellEnd"/>
-      <w:r>
-        <w:t xml:space="preserve"> database </w:t>
-      </w:r>
-      <w:r>
-        <w:t>update</w:t>
-      </w:r>
-    </w:p>
-    <w:p>
-      <w:pPr>
-        <w:tabs>
-          <w:tab w:val="left" w:pos="8040"/>
-        </w:tabs>
-      </w:pPr>
-      <w:proofErr w:type="spellStart"/>
-      <w:r>
-        <w:t>Klasa</w:t>
-      </w:r>
-      <w:proofErr w:type="spellEnd"/>
-      <w:r>
-        <w:t xml:space="preserve"> </w:t>
-      </w:r>
-      <w:proofErr w:type="spellStart"/>
-      <w:r>
-        <w:t>koju</w:t>
-      </w:r>
-      <w:proofErr w:type="spellEnd"/>
-      <w:r>
-        <w:t xml:space="preserve"> </w:t>
-      </w:r>
-      <w:proofErr w:type="spellStart"/>
-      <w:r>
-        <w:t>koristimno</w:t>
-      </w:r>
-      <w:proofErr w:type="spellEnd"/>
-      <w:r>
-        <w:t xml:space="preserve"> </w:t>
-      </w:r>
-      <w:proofErr w:type="spellStart"/>
-      <w:r>
-        <w:t>kako</w:t>
-      </w:r>
-      <w:proofErr w:type="spellEnd"/>
-      <w:r>
-        <w:t xml:space="preserve"> bi </w:t>
-      </w:r>
-      <w:proofErr w:type="spellStart"/>
-      <w:r>
-        <w:t>smo</w:t>
-      </w:r>
-      <w:proofErr w:type="spellEnd"/>
-      <w:r>
-        <w:t xml:space="preserve"> </w:t>
-      </w:r>
-      <w:proofErr w:type="spellStart"/>
-      <w:r>
-        <w:t>rekli</w:t>
-      </w:r>
-      <w:proofErr w:type="spellEnd"/>
-      <w:r>
-        <w:t xml:space="preserve"> </w:t>
-      </w:r>
-      <w:proofErr w:type="spellStart"/>
-      <w:r>
-        <w:t>koju</w:t>
-      </w:r>
-      <w:proofErr w:type="spellEnd"/>
-      <w:r>
-        <w:t xml:space="preserve"> </w:t>
-      </w:r>
-      <w:proofErr w:type="spellStart"/>
-      <w:r>
-        <w:t>klasu</w:t>
-      </w:r>
-      <w:proofErr w:type="spellEnd"/>
-      <w:r>
-        <w:t xml:space="preserve"> </w:t>
-      </w:r>
-      <w:proofErr w:type="spellStart"/>
-      <w:r>
-        <w:t>entiteta</w:t>
-      </w:r>
-      <w:proofErr w:type="spellEnd"/>
-      <w:r>
-        <w:t xml:space="preserve"> </w:t>
-      </w:r>
-      <w:proofErr w:type="spellStart"/>
-      <w:r>
-        <w:t>zelimo</w:t>
-      </w:r>
-      <w:proofErr w:type="spellEnd"/>
-      <w:r>
-        <w:t xml:space="preserve"> da </w:t>
-      </w:r>
-      <w:proofErr w:type="spellStart"/>
-      <w:r>
-        <w:t>imamo</w:t>
-      </w:r>
-      <w:proofErr w:type="spellEnd"/>
-      <w:r>
-        <w:t xml:space="preserve"> u </w:t>
-      </w:r>
-      <w:proofErr w:type="spellStart"/>
-      <w:r>
-        <w:t>bazi</w:t>
-      </w:r>
-      <w:proofErr w:type="spellEnd"/>
-      <w:r>
-        <w:t xml:space="preserve"> </w:t>
-      </w:r>
-      <w:proofErr w:type="spellStart"/>
-      <w:r>
-        <w:t>tj</w:t>
-      </w:r>
-      <w:proofErr w:type="spellEnd"/>
-      <w:r>
-        <w:t xml:space="preserve"> </w:t>
-      </w:r>
-      <w:proofErr w:type="spellStart"/>
-      <w:r>
-        <w:t>ubacimo</w:t>
-      </w:r>
-      <w:proofErr w:type="spellEnd"/>
-      <w:r>
-        <w:t xml:space="preserve"> u </w:t>
-      </w:r>
-      <w:proofErr w:type="spellStart"/>
-      <w:r>
-        <w:t>bazu</w:t>
-      </w:r>
-      <w:proofErr w:type="spellEnd"/>
-      <w:r>
-        <w:t xml:space="preserve">. To je </w:t>
-      </w:r>
-      <w:proofErr w:type="spellStart"/>
-      <w:r>
-        <w:t>kao</w:t>
-      </w:r>
-      <w:proofErr w:type="spellEnd"/>
-      <w:r>
-        <w:t xml:space="preserve"> most </w:t>
-      </w:r>
-      <w:proofErr w:type="spellStart"/>
-      <w:r>
-        <w:t>izmedju</w:t>
-      </w:r>
-      <w:proofErr w:type="spellEnd"/>
-      <w:r>
-        <w:t xml:space="preserve"> </w:t>
-      </w:r>
-      <w:proofErr w:type="spellStart"/>
-      <w:r>
-        <w:t>api</w:t>
-      </w:r>
-      <w:proofErr w:type="spellEnd"/>
-      <w:r>
-        <w:t xml:space="preserve"> I </w:t>
-      </w:r>
-      <w:proofErr w:type="spellStart"/>
-      <w:r>
-        <w:t>baze</w:t>
-      </w:r>
-      <w:proofErr w:type="spellEnd"/>
-      <w:r>
-        <w:t xml:space="preserve">  </w:t>
-      </w:r>
-    </w:p>
-    <w:p>
-      <w:pPr>
-        <w:tabs>
-          <w:tab w:val="left" w:pos="8040"/>
-        </w:tabs>
-      </w:pPr>
-      <w:r>
-        <w:t xml:space="preserve">Za </w:t>
-      </w:r>
-      <w:proofErr w:type="spellStart"/>
-      <w:r>
-        <w:t>upravljanje</w:t>
-      </w:r>
-      <w:proofErr w:type="spellEnd"/>
-      <w:r>
-        <w:t xml:space="preserve"> </w:t>
-      </w:r>
-      <w:proofErr w:type="spellStart"/>
-      <w:r>
-        <w:t>bazom</w:t>
-      </w:r>
-      <w:proofErr w:type="spellEnd"/>
-      <w:r>
-        <w:t xml:space="preserve"> u development </w:t>
-      </w:r>
-      <w:proofErr w:type="spellStart"/>
-      <w:r>
-        <w:t>koristimo</w:t>
-      </w:r>
-      <w:proofErr w:type="spellEnd"/>
-      <w:r>
-        <w:t xml:space="preserve"> SQLite </w:t>
+        <w:t>Za front end nase aplikacije korisiti se angular dok se za bekend koristi .net. Bekend se pise na C# jeziku.</w:t>
+      </w:r>
+    </w:p>
+    <w:p>
+      <w:pPr>
+        <w:tabs>
+          <w:tab w:val="left" w:pos="8040"/>
+        </w:tabs>
+      </w:pPr>
+    </w:p>
+    <w:p>
+      <w:pPr>
+        <w:tabs>
+          <w:tab w:val="left" w:pos="8040"/>
+        </w:tabs>
+      </w:pPr>
+      <w:r>
+        <w:t xml:space="preserve">Entiti  framework se koristi kako bi se upravljalo podacima u bazi podataka, koristimo ef migrations kako bi napravili “migracije” one ce praviti tabele pomocu entitea koje smo mi napravili. </w:t>
+      </w:r>
+    </w:p>
+    <w:p>
+      <w:pPr>
+        <w:tabs>
+          <w:tab w:val="left" w:pos="8040"/>
+        </w:tabs>
+      </w:pPr>
+      <w:r>
+        <w:t>Komande koje koristimo</w:t>
+      </w:r>
+    </w:p>
+    <w:p>
+      <w:pPr>
+        <w:tabs>
+          <w:tab w:val="left" w:pos="8040"/>
+        </w:tabs>
+      </w:pPr>
+      <w:r>
+        <w:t>Dotnet ef database drop</w:t>
+      </w:r>
+    </w:p>
+    <w:p>
+      <w:pPr>
+        <w:tabs>
+          <w:tab w:val="left" w:pos="8040"/>
+        </w:tabs>
+      </w:pPr>
+      <w:r>
+        <w:t>Dotnet ef database update</w:t>
+      </w:r>
+    </w:p>
+    <w:p>
+      <w:pPr>
+        <w:tabs>
+          <w:tab w:val="left" w:pos="8040"/>
+        </w:tabs>
+      </w:pPr>
+      <w:r>
+        <w:t xml:space="preserve">Klasa koju koristimno kako bi smo rekli koju klasu entiteta zelimo da imamo u bazi tj ubacimo u bazu. To je kao most izmedju api I baze  </w:t>
+      </w:r>
+    </w:p>
+    <w:p>
+      <w:pPr>
+        <w:tabs>
+          <w:tab w:val="left" w:pos="8040"/>
+        </w:tabs>
+      </w:pPr>
+      <w:r>
+        <w:t xml:space="preserve">Za upravljanje bazom u development koristimo SQLite </w:t>
+      </w:r>
+    </w:p>
+    <w:p>
+      <w:pPr>
+        <w:tabs>
+          <w:tab w:val="left" w:pos="8040"/>
+        </w:tabs>
+      </w:pPr>
+      <w:r>
+        <w:t>Nasi kontroleli ce biti asinhorni kako bi moglo vise zahteva istovremeno da se odradi, time skracujemo vreme izvrsenja koda I znacajno ubrzavamo nasu aplikaciju I pripremamo je za veci broj korsinika.</w:t>
+      </w:r>
+    </w:p>
+    <w:p>
+      <w:pPr>
+        <w:tabs>
+          <w:tab w:val="left" w:pos="8040"/>
+        </w:tabs>
+      </w:pPr>
+      <w:r>
+        <w:t>Nas kod uploadujemo na github, skinulki smo git i inicijalizovali ga u nas projekat preko terminala I zartim napravili novi repo na nasem gihub nalogu I povezali sa nasim kodom</w:t>
       </w:r>
     </w:p>
     <w:p>

</xml_diff>